<commit_message>
Textes du rapport passés dans Antidote
</commit_message>
<xml_diff>
--- a/INF36207 - Rapport du TP1.docx
+++ b/INF36207 - Rapport du TP1.docx
@@ -225,7 +225,6 @@
         </w:rPr>
         <w:t xml:space="preserve">Bastien </w:t>
       </w:r>
-      <w:r/>
       <w:r>
         <w:rPr>
           <w:sz w:val="24"/>
@@ -242,7 +241,6 @@
         </w:rPr>
         <w:t xml:space="preserve">Cédrick</w:t>
       </w:r>
-      <w:r/>
       <w:r>
         <w:rPr>
           <w:sz w:val="24"/>
@@ -474,6 +472,7 @@
           <w:lang w:val="fr-CA"/>
         </w:rPr>
       </w:r>
+      <w:r/>
     </w:p>
     <w:p>
       <w:pPr>
@@ -516,21 +515,15 @@
           <w:szCs w:val="24"/>
           <w:lang w:val="fr-CA"/>
         </w:rPr>
-        <w:t xml:space="preserve">2 février 2023</w:t>
+        <w:t xml:space="preserve">3 février 2023</w:t>
+      </w:r>
+      <w:r>
+        <w:rPr>
+          <w:sz w:val="24"/>
+          <w:szCs w:val="24"/>
+        </w:rPr>
       </w:r>
       <w:r/>
-      <w:r>
-        <w:rPr>
-          <w:lang w:val="fr-CA"/>
-        </w:rPr>
-      </w:r>
-      <w:r/>
-      <w:r>
-        <w:rPr>
-          <w:sz w:val="24"/>
-          <w:szCs w:val="24"/>
-        </w:rPr>
-      </w:r>
     </w:p>
     <w:sdt>
       <w:sdtPr>
@@ -581,7 +574,6 @@
           <w:r>
             <w:fldChar w:fldCharType="separate"/>
           </w:r>
-          <w:r/>
           <w:hyperlink w:tooltip="#_Toc1" w:anchor="_Toc1" w:history="1">
             <w:r>
               <w:rPr>
@@ -621,6 +613,7 @@
             </w:r>
           </w:hyperlink>
           <w:r/>
+          <w:r/>
         </w:p>
         <w:p>
           <w:pPr>
@@ -633,6 +626,7 @@
               <w:rFonts w:ascii="Arial" w:hAnsi="Arial" w:cs="Arial"/>
             </w:rPr>
           </w:pPr>
+          <w:r/>
           <w:hyperlink w:tooltip="#_Toc2" w:anchor="_Toc2" w:history="1">
             <w:r>
               <w:rPr>
@@ -688,6 +682,7 @@
               <w:lang w:val="fr-CA"/>
             </w:rPr>
           </w:r>
+          <w:r/>
         </w:p>
         <w:p>
           <w:pPr>
@@ -696,6 +691,7 @@
               <w:tab w:val="right" w:pos="8630" w:leader="dot"/>
             </w:tabs>
           </w:pPr>
+          <w:r/>
           <w:hyperlink w:tooltip="#_Toc3" w:anchor="_Toc3" w:history="1">
             <w:r>
               <w:rPr>
@@ -772,6 +768,7 @@
               <w:lang w:val="fr-CA"/>
             </w:rPr>
           </w:r>
+          <w:r/>
         </w:p>
         <w:p>
           <w:pPr>
@@ -780,6 +777,7 @@
               <w:tab w:val="right" w:pos="8630" w:leader="dot"/>
             </w:tabs>
           </w:pPr>
+          <w:r/>
           <w:hyperlink w:tooltip="#_Toc4" w:anchor="_Toc4" w:history="1">
             <w:r>
               <w:rPr>
@@ -824,6 +822,7 @@
               <w:lang w:val="fr-CA"/>
             </w:rPr>
           </w:r>
+          <w:r/>
         </w:p>
         <w:p>
           <w:pPr>
@@ -836,6 +835,7 @@
               <w:rFonts w:ascii="Arial" w:hAnsi="Arial" w:cs="Arial"/>
             </w:rPr>
           </w:pPr>
+          <w:r/>
           <w:hyperlink w:tooltip="#_Toc5" w:anchor="_Toc5" w:history="1">
             <w:r>
               <w:rPr>
@@ -875,6 +875,7 @@
               <w:lang w:val="fr-CA"/>
             </w:rPr>
           </w:r>
+          <w:r/>
         </w:p>
         <w:p>
           <w:pPr>
@@ -887,6 +888,7 @@
               <w:rFonts w:ascii="Arial" w:hAnsi="Arial" w:cs="Arial"/>
             </w:rPr>
           </w:pPr>
+          <w:r/>
           <w:hyperlink w:tooltip="#_Toc6" w:anchor="_Toc6" w:history="1">
             <w:r>
               <w:rPr>
@@ -926,6 +928,7 @@
               <w:lang w:val="fr-CA"/>
             </w:rPr>
           </w:r>
+          <w:r/>
         </w:p>
         <w:p>
           <w:pPr>
@@ -938,6 +941,7 @@
               <w:rFonts w:ascii="Arial" w:hAnsi="Arial" w:cs="Arial"/>
             </w:rPr>
           </w:pPr>
+          <w:r/>
           <w:hyperlink w:tooltip="#_Toc7" w:anchor="_Toc7" w:history="1">
             <w:r>
               <w:rPr>
@@ -977,6 +981,7 @@
               <w:lang w:val="fr-CA"/>
             </w:rPr>
           </w:r>
+          <w:r/>
         </w:p>
         <w:p>
           <w:pPr>
@@ -989,6 +994,7 @@
               <w:rFonts w:ascii="Arial" w:hAnsi="Arial" w:cs="Arial"/>
             </w:rPr>
           </w:pPr>
+          <w:r/>
           <w:hyperlink w:tooltip="#_Toc8" w:anchor="_Toc8" w:history="1">
             <w:r>
               <w:rPr>
@@ -1028,6 +1034,7 @@
               <w:lang w:val="fr-CA"/>
             </w:rPr>
           </w:r>
+          <w:r/>
         </w:p>
         <w:p>
           <w:pPr>
@@ -1040,6 +1047,7 @@
               <w:rFonts w:ascii="Arial" w:hAnsi="Arial" w:cs="Arial"/>
             </w:rPr>
           </w:pPr>
+          <w:r/>
           <w:hyperlink w:tooltip="#_Toc9" w:anchor="_Toc9" w:history="1">
             <w:r>
               <w:rPr>
@@ -1077,6 +1085,7 @@
               <w:lang w:val="fr-CA"/>
             </w:rPr>
           </w:r>
+          <w:r/>
         </w:p>
         <w:p>
           <w:pPr>
@@ -1090,6 +1099,7 @@
               <w14:ligatures w14:val="none"/>
             </w:rPr>
           </w:pPr>
+          <w:r/>
           <w:hyperlink w:tooltip="#_Toc10" w:anchor="_Toc10" w:history="1">
             <w:r>
               <w:rPr>
@@ -1131,9 +1141,9 @@
               <w14:ligatures w14:val="none"/>
             </w:rPr>
           </w:r>
+          <w:r/>
         </w:p>
         <w:p>
-          <w:r/>
           <w:r>
             <w:rPr>
               <w:b/>
@@ -1142,7 +1152,6 @@
             </w:rPr>
             <w:fldChar w:fldCharType="end"/>
           </w:r>
-          <w:r/>
           <w:r/>
         </w:p>
       </w:sdtContent>
@@ -1252,7 +1261,6 @@
         <w:t xml:space="preserve"> </w:t>
       </w:r>
       <w:bookmarkEnd w:id="1"/>
-      <w:r/>
       <w:r>
         <w:rPr>
           <w:rStyle w:val="870"/>
@@ -1260,6 +1268,7 @@
           <w:lang w:val="fr-CA"/>
         </w:rPr>
       </w:r>
+      <w:r/>
     </w:p>
     <w:p>
       <w:pPr>
@@ -1306,80 +1315,12 @@
         </w:rPr>
       </w:r>
       <w:bookmarkEnd w:id="2"/>
-      <w:r/>
       <w:r>
         <w:rPr>
           <w:rStyle w:val="870"/>
           <w:rFonts w:ascii="Arial" w:hAnsi="Arial" w:cs="Arial"/>
           <w:lang w:val="fr-CA"/>
         </w:rPr>
-      </w:r>
-    </w:p>
-    <w:p>
-      <w:pPr>
-        <w:jc w:val="both"/>
-        <w:spacing w:line="360" w:lineRule="auto"/>
-        <w:rPr>
-          <w:sz w:val="24"/>
-          <w:szCs w:val="24"/>
-          <w:highlight w:val="none"/>
-          <w:lang w:val="fr-CA"/>
-        </w:rPr>
-      </w:pPr>
-      <w:r>
-        <w:rPr>
-          <w:rStyle w:val="870"/>
-          <w:rFonts w:ascii="Arial" w:hAnsi="Arial" w:cs="Arial"/>
-          <w:lang w:val="fr-CA"/>
-        </w:rPr>
-      </w:r>
-      <w:r>
-        <w:rPr>
-          <w:sz w:val="24"/>
-          <w:szCs w:val="24"/>
-          <w:lang w:val="fr-CA"/>
-        </w:rPr>
-        <w:t xml:space="preserve">P</w:t>
-      </w:r>
-      <w:r>
-        <w:rPr>
-          <w:sz w:val="24"/>
-          <w:szCs w:val="24"/>
-          <w:lang w:val="fr-CA"/>
-        </w:rPr>
-        <w:t xml:space="preserve">our éviter d’écrire du code redondant, nous avons décidé d’implémenter nos deux applications avec l’architecture en couche et en isolant le code de l'algorithme dans un projet à part. Cela nous a permis d’utiliser le même noyau pour nos deux applications. </w:t>
-      </w:r>
-      <w:r>
-        <w:rPr>
-          <w:sz w:val="24"/>
-          <w:szCs w:val="24"/>
-          <w:lang w:val="fr-CA"/>
-        </w:rPr>
-        <w:t xml:space="preserve">L</w:t>
-      </w:r>
-      <w:r>
-        <w:rPr>
-          <w:sz w:val="24"/>
-          <w:szCs w:val="24"/>
-          <w:lang w:val="fr-CA"/>
-        </w:rPr>
-        <w:t xml:space="preserve">a génération des jetons est donc la même sur les deux applications. Pour créer le jeton, nous avons décidé de nous baser sur le temps écoulé depuis le premier janvier 1970. En d’autres termes, nous basons la génération du hash sur le Unix Timestamp, un nom</w:t>
-      </w:r>
-      <w:r>
-        <w:rPr>
-          <w:sz w:val="24"/>
-          <w:szCs w:val="24"/>
-          <w:lang w:val="fr-CA"/>
-        </w:rPr>
-        <w:t xml:space="preserve">b</w:t>
-      </w:r>
-      <w:r>
-        <w:rPr>
-          <w:sz w:val="24"/>
-          <w:szCs w:val="24"/>
-          <w:lang w:val="fr-CA"/>
-        </w:rPr>
-        <w:t xml:space="preserve">re de secondes écoulées depuis le premier janvier 1970 théoriquement identique sur toute machine connectée au réseau. </w:t>
       </w:r>
       <w:r/>
     </w:p>
@@ -1388,132 +1329,68 @@
         <w:jc w:val="both"/>
         <w:spacing w:line="360" w:lineRule="auto"/>
         <w:rPr>
-          <w:bCs w:val="0"/>
-          <w:i w:val="0"/>
           <w:sz w:val="24"/>
           <w:szCs w:val="24"/>
           <w:highlight w:val="none"/>
           <w:lang w:val="fr-CA"/>
         </w:rPr>
       </w:pPr>
-      <w:r>
-        <w:rPr>
-          <w:sz w:val="24"/>
-          <w:szCs w:val="24"/>
-          <w:highlight w:val="none"/>
-          <w:lang w:val="fr-CA"/>
-        </w:rPr>
-        <w:t xml:space="preserve">En effet, il nous fallait un moyen constant et prédictible d’initialiser un </w:t>
-      </w:r>
-      <w:r>
-        <w:rPr>
-          <w:i/>
-          <w:iCs/>
-          <w:sz w:val="24"/>
-          <w:szCs w:val="24"/>
-          <w:highlight w:val="none"/>
-          <w:lang w:val="fr-CA"/>
-        </w:rPr>
-        <w:t xml:space="preserve">hash</w:t>
-      </w:r>
-      <w:r>
-        <w:rPr>
-          <w:i w:val="0"/>
-          <w:iCs w:val="0"/>
-          <w:sz w:val="24"/>
-          <w:szCs w:val="24"/>
-          <w:highlight w:val="none"/>
-          <w:lang w:val="fr-CA"/>
-        </w:rPr>
-        <w:t xml:space="preserve">. Le </w:t>
-      </w:r>
-      <w:r>
-        <w:rPr>
-          <w:i/>
-          <w:iCs/>
-          <w:sz w:val="24"/>
-          <w:szCs w:val="24"/>
-          <w:highlight w:val="none"/>
-          <w:u w:val="none"/>
-          <w:lang w:val="fr-CA"/>
-        </w:rPr>
-        <w:t xml:space="preserve">Unix Timestamp </w:t>
-      </w:r>
-      <w:r>
-        <w:rPr>
-          <w:i w:val="0"/>
-          <w:iCs w:val="0"/>
-          <w:sz w:val="24"/>
-          <w:szCs w:val="24"/>
-          <w:highlight w:val="none"/>
-          <w:u w:val="none"/>
-          <w:lang w:val="fr-CA"/>
-        </w:rPr>
-        <w:t xml:space="preserve">nous assure qu’il sera différent chaque seconde puisqu’il représente justement un nombre total de cette unité. En divisant cette valeur par la durée de vie du jeton en secondes, nous obtenons aisément une valeur enti</w:t>
-      </w:r>
-      <w:r>
-        <w:rPr>
-          <w:i w:val="0"/>
-          <w:iCs w:val="0"/>
-          <w:sz w:val="24"/>
-          <w:szCs w:val="24"/>
-          <w:highlight w:val="none"/>
-          <w:lang w:val="fr-CA"/>
-        </w:rPr>
-        <w:t xml:space="preserve">ère unique pendant cette durée de temps. </w:t>
-      </w:r>
-      <w:r>
-        <w:rPr>
-          <w:i w:val="0"/>
-          <w:iCs w:val="0"/>
-          <w:sz w:val="24"/>
-          <w:szCs w:val="24"/>
-          <w:highlight w:val="none"/>
-          <w:lang w:val="fr-CA"/>
-        </w:rPr>
-        <w:t xml:space="preserve">Cette valeur, appelée compteur par les différentes sources que nous avons consultées, devient l’une des entrées pour la fonction de chiffrement qui sert d’étape intermédiaire. Pourquoi utiliser une telle fonction de chiffrement alors que nous avons déj</w:t>
-      </w:r>
-      <w:r>
-        <w:rPr>
-          <w:i w:val="0"/>
-          <w:iCs w:val="0"/>
-          <w:sz w:val="24"/>
-          <w:szCs w:val="24"/>
-          <w:highlight w:val="none"/>
-          <w:lang w:val="fr-CA"/>
-        </w:rPr>
-        <w:t xml:space="preserve">à un compteur en la personne du </w:t>
-      </w:r>
-      <w:r>
-        <w:rPr>
-          <w:i/>
-          <w:iCs/>
-          <w:sz w:val="24"/>
-          <w:szCs w:val="24"/>
-          <w:highlight w:val="none"/>
-          <w:lang w:val="fr-CA"/>
-        </w:rPr>
-        <w:t xml:space="preserve">Unix Timestamp</w:t>
-      </w:r>
-      <w:r>
-        <w:rPr>
-          <w:i w:val="0"/>
-          <w:iCs w:val="0"/>
-          <w:sz w:val="24"/>
-          <w:szCs w:val="24"/>
-          <w:highlight w:val="none"/>
-          <w:lang w:val="fr-CA"/>
-        </w:rPr>
-        <w:t xml:space="preserve"> ? Pour introduire du pseudo-aléatoire dans le processus, bien entendu.</w:t>
-      </w:r>
       <w:r>
         <w:rPr>
           <w:rStyle w:val="870"/>
           <w:rFonts w:ascii="Arial" w:hAnsi="Arial" w:cs="Arial"/>
-          <w:bCs w:val="0"/>
-          <w:i w:val="0"/>
-        </w:rPr>
-      </w:r>
+          <w:lang w:val="fr-CA"/>
+        </w:rPr>
+      </w:r>
+      <w:r>
+        <w:rPr>
+          <w:sz w:val="24"/>
+          <w:szCs w:val="24"/>
+          <w:lang w:val="fr-CA"/>
+        </w:rPr>
+        <w:t xml:space="preserve">P</w:t>
+      </w:r>
+      <w:r>
+        <w:rPr>
+          <w:sz w:val="24"/>
+          <w:szCs w:val="24"/>
+          <w:lang w:val="fr-CA"/>
+        </w:rPr>
+        <w:t xml:space="preserve">our éviter d’écrire du code redondant, nous avons décidé d’implémenter nos deux applications avec l’architecture en couche et en isolant le code de l'algorithme dans un projet à part. Cela nous a permis d’utiliser le même noyau pour nos deux applications. </w:t>
+      </w:r>
+      <w:r>
+        <w:rPr>
+          <w:sz w:val="24"/>
+          <w:szCs w:val="24"/>
+          <w:lang w:val="fr-CA"/>
+        </w:rPr>
+        <w:t xml:space="preserve">L</w:t>
+      </w:r>
+      <w:r>
+        <w:rPr>
+          <w:sz w:val="24"/>
+          <w:szCs w:val="24"/>
+          <w:lang w:val="fr-CA"/>
+        </w:rPr>
+        <w:t xml:space="preserve">a génération des jetons est donc la même sur les deux applications. Pour créer le jeton, nous avons décidé de nous baser sur le temps écoulé depuis le premier janvier 1970. En d’autres termes, nous basons la génération du hash sur le Unix Timestamp, un nom</w:t>
+      </w:r>
+      <w:r>
+        <w:rPr>
+          <w:sz w:val="24"/>
+          <w:szCs w:val="24"/>
+          <w:lang w:val="fr-CA"/>
+        </w:rPr>
+        <w:t xml:space="preserve">b</w:t>
+      </w:r>
+      <w:r>
+        <w:rPr>
+          <w:sz w:val="24"/>
+          <w:szCs w:val="24"/>
+          <w:lang w:val="fr-CA"/>
+        </w:rPr>
+        <w:t xml:space="preserve">re de secondes écoulées depuis le premier janvier 1970 théoriquement identique sur toute machine connectée au réseau. </w:t>
+      </w:r>
+      <w:r/>
     </w:p>
     <w:p>
       <w:pPr>
@@ -1530,6 +1407,26 @@
       </w:pPr>
       <w:r>
         <w:rPr>
+          <w:sz w:val="24"/>
+          <w:szCs w:val="24"/>
+          <w:highlight w:val="none"/>
+          <w:lang w:val="fr-CA"/>
+        </w:rPr>
+        <w:t xml:space="preserve">En effet, il nous fallait un moyen constant et prédictible d’initialiser un </w:t>
+      </w:r>
+      <w:r>
+        <w:rPr>
+          <w:i/>
+          <w:iCs/>
+          <w:sz w:val="24"/>
+          <w:szCs w:val="24"/>
+          <w:highlight w:val="none"/>
+          <w:lang w:val="fr-CA"/>
+        </w:rPr>
+        <w:t xml:space="preserve">hash</w:t>
+      </w:r>
+      <w:r>
+        <w:rPr>
           <w:i w:val="0"/>
           <w:iCs w:val="0"/>
           <w:sz w:val="24"/>
@@ -1537,7 +1434,7 @@
           <w:highlight w:val="none"/>
           <w:lang w:val="fr-CA"/>
         </w:rPr>
-        <w:t xml:space="preserve">Les sources consultées recommendaient une fonction de chiffrement utilisant l’algorithme SHA-1 qui produit un </w:t>
+        <w:t xml:space="preserve">. Le </w:t>
       </w:r>
       <w:r>
         <w:rPr>
@@ -1546,9 +1443,10 @@
           <w:sz w:val="24"/>
           <w:szCs w:val="24"/>
           <w:highlight w:val="none"/>
-          <w:lang w:val="fr-CA"/>
-        </w:rPr>
-        <w:t xml:space="preserve">hash</w:t>
+          <w:u w:val="none"/>
+          <w:lang w:val="fr-CA"/>
+        </w:rPr>
+        <w:t xml:space="preserve">Unix Timestamp </w:t>
       </w:r>
       <w:r>
         <w:rPr>
@@ -1557,9 +1455,10 @@
           <w:sz w:val="24"/>
           <w:szCs w:val="24"/>
           <w:highlight w:val="none"/>
-          <w:lang w:val="fr-CA"/>
-        </w:rPr>
-        <w:t xml:space="preserve"> difficilement prédictible et nécessairement contenu sur 20 octets. Le compteur est la donnée </w:t>
+          <w:u w:val="none"/>
+          <w:lang w:val="fr-CA"/>
+        </w:rPr>
+        <w:t xml:space="preserve">nous assure qu’il sera différent chaque seconde puisqu’il représente justement un nombre total de cette unité. En divisant cette valeur par la durée de vie du jeton en secondes, nous obtenons aisément une valeur enti</w:t>
       </w:r>
       <w:r>
         <w:rPr>
@@ -1570,7 +1469,7 @@
           <w:highlight w:val="none"/>
           <w:lang w:val="fr-CA"/>
         </w:rPr>
-        <w:t xml:space="preserve">à chiffrer et nous passons </w:t>
+        <w:t xml:space="preserve">ère unique pendant cette durée de temps. </w:t>
       </w:r>
       <w:r>
         <w:rPr>
@@ -1581,7 +1480,18 @@
           <w:highlight w:val="none"/>
           <w:lang w:val="fr-CA"/>
         </w:rPr>
-        <w:t xml:space="preserve">à cette fonction en plus un </w:t>
+        <w:t xml:space="preserve">Cette valeur, appelée compteur par les différentes sources que nous avons consultées, devient l’une des entrées pour la fonction de chiffrement qui sert d’étape intermédiaire. Pourquoi utiliser une telle fonction de chiffrement alors que nous avons déj</w:t>
+      </w:r>
+      <w:r>
+        <w:rPr>
+          <w:i w:val="0"/>
+          <w:iCs w:val="0"/>
+          <w:sz w:val="24"/>
+          <w:szCs w:val="24"/>
+          <w:highlight w:val="none"/>
+          <w:lang w:val="fr-CA"/>
+        </w:rPr>
+        <w:t xml:space="preserve">à un compteur en la personne du </w:t>
       </w:r>
       <w:r>
         <w:rPr>
@@ -1592,7 +1502,7 @@
           <w:highlight w:val="none"/>
           <w:lang w:val="fr-CA"/>
         </w:rPr>
-        <w:t xml:space="preserve">salt</w:t>
+        <w:t xml:space="preserve">Unix Timestamp</w:t>
       </w:r>
       <w:r>
         <w:rPr>
@@ -1603,117 +1513,7 @@
           <w:highlight w:val="none"/>
           <w:lang w:val="fr-CA"/>
         </w:rPr>
-        <w:t xml:space="preserve">, qui est notre clé secr</w:t>
-      </w:r>
-      <w:r>
-        <w:rPr>
-          <w:i w:val="0"/>
-          <w:iCs w:val="0"/>
-          <w:sz w:val="24"/>
-          <w:szCs w:val="24"/>
-          <w:highlight w:val="none"/>
-          <w:lang w:val="fr-CA"/>
-        </w:rPr>
-        <w:t xml:space="preserve">ète. Dans le cadre d’une application en .NET, la classe </w:t>
-      </w:r>
-      <w:r>
-        <w:rPr>
-          <w:i/>
-          <w:iCs/>
-          <w:sz w:val="24"/>
-          <w:szCs w:val="24"/>
-          <w:highlight w:val="none"/>
-          <w:lang w:val="fr-CA"/>
-        </w:rPr>
-        <w:t xml:space="preserve">HMACSHA1 </w:t>
-      </w:r>
-      <w:r>
-        <w:rPr>
-          <w:i w:val="0"/>
-          <w:iCs w:val="0"/>
-          <w:sz w:val="24"/>
-          <w:szCs w:val="24"/>
-          <w:highlight w:val="none"/>
-          <w:lang w:val="fr-CA"/>
-        </w:rPr>
-        <w:t xml:space="preserve">offre des méthodes pour chiffrer une donnée selon l’algorithme SHA-1. Gr</w:t>
-      </w:r>
-      <w:r>
-        <w:rPr>
-          <w:i w:val="0"/>
-          <w:iCs w:val="0"/>
-          <w:sz w:val="24"/>
-          <w:szCs w:val="24"/>
-          <w:highlight w:val="none"/>
-          <w:lang w:val="fr-CA"/>
-        </w:rPr>
-        <w:t xml:space="preserve">âce </w:t>
-      </w:r>
-      <w:r>
-        <w:rPr>
-          <w:i w:val="0"/>
-          <w:iCs w:val="0"/>
-          <w:sz w:val="24"/>
-          <w:szCs w:val="24"/>
-          <w:highlight w:val="none"/>
-          <w:lang w:val="fr-CA"/>
-        </w:rPr>
-        <w:t xml:space="preserve">à ce procédé, nous avons </w:t>
-      </w:r>
-      <w:r>
-        <w:rPr>
-          <w:i w:val="0"/>
-          <w:iCs w:val="0"/>
-          <w:sz w:val="24"/>
-          <w:szCs w:val="24"/>
-          <w:highlight w:val="none"/>
-          <w:lang w:val="fr-CA"/>
-        </w:rPr>
-        <w:t xml:space="preserve">à notre disposition, potentiellement chaque secondes (bien entendu, dans le cadre de ce travail, il s’agit plut</w:t>
-      </w:r>
-      <w:r>
-        <w:rPr>
-          <w:i w:val="0"/>
-          <w:iCs w:val="0"/>
-          <w:sz w:val="24"/>
-          <w:szCs w:val="24"/>
-          <w:highlight w:val="none"/>
-          <w:lang w:val="fr-CA"/>
-        </w:rPr>
-        <w:t xml:space="preserve">ôt de 60 secondes</w:t>
-      </w:r>
-      <w:r>
-        <w:rPr>
-          <w:i w:val="0"/>
-          <w:iCs w:val="0"/>
-          <w:sz w:val="24"/>
-          <w:szCs w:val="24"/>
-          <w:highlight w:val="none"/>
-          <w:lang w:val="fr-CA"/>
-        </w:rPr>
-        <w:t xml:space="preserve">), un tableau de 20 octets différent dont les valeurs sont difficilement prédictibles. Il suffit désormais de choisir certains de ces octets et de les réorganiser afin de produire une valeur enti</w:t>
-      </w:r>
-      <w:r>
-        <w:rPr>
-          <w:i w:val="0"/>
-          <w:iCs w:val="0"/>
-          <w:sz w:val="24"/>
-          <w:szCs w:val="24"/>
-          <w:highlight w:val="none"/>
-          <w:lang w:val="fr-CA"/>
-        </w:rPr>
-        <w:t xml:space="preserve">ère sur 8 caract</w:t>
-      </w:r>
-      <w:r>
-        <w:rPr>
-          <w:i w:val="0"/>
-          <w:iCs w:val="0"/>
-          <w:sz w:val="24"/>
-          <w:szCs w:val="24"/>
-          <w:highlight w:val="none"/>
-          <w:lang w:val="fr-CA"/>
-        </w:rPr>
-        <w:t xml:space="preserve">ères.</w:t>
+        <w:t xml:space="preserve"> ? Pour introduire du pseudo-aléatoire dans le processus, bien entendu.</w:t>
       </w:r>
       <w:r>
         <w:rPr>
@@ -1723,6 +1523,7 @@
           <w:i w:val="0"/>
         </w:rPr>
       </w:r>
+      <w:r/>
     </w:p>
     <w:p>
       <w:pPr>
@@ -1746,7 +1547,6 @@
           <w:highlight w:val="none"/>
           <w:lang w:val="fr-CA"/>
         </w:rPr>
-        <w:t xml:space="preserve">Nous ne prétendrons pas que l’algorithme ci-dessous est notre idée. En effet, elle est une adaptation de ceux présentés par nos sources en annexe.</w:t>
       </w:r>
       <w:r>
         <w:rPr>
@@ -1757,6 +1557,7 @@
           <w:highlight w:val="none"/>
           <w:lang w:val="fr-CA"/>
         </w:rPr>
+        <w:t xml:space="preserve">Les sources que nous avons consultées recommandaient</w:t>
       </w:r>
       <w:r>
         <w:rPr>
@@ -1767,13 +1568,200 @@
           <w:highlight w:val="none"/>
           <w:lang w:val="fr-CA"/>
         </w:rPr>
-      </w:r>
+        <w:t xml:space="preserve"> une fonction de chiffrement utilisant l’algorithme SHA-1 qui produit un </w:t>
+      </w:r>
+      <w:r>
+        <w:rPr>
+          <w:i/>
+          <w:iCs/>
+          <w:sz w:val="24"/>
+          <w:szCs w:val="24"/>
+          <w:highlight w:val="none"/>
+          <w:lang w:val="fr-CA"/>
+        </w:rPr>
+        <w:t xml:space="preserve">hash</w:t>
+      </w:r>
+      <w:r>
+        <w:rPr>
+          <w:i w:val="0"/>
+          <w:iCs w:val="0"/>
+          <w:sz w:val="24"/>
+          <w:szCs w:val="24"/>
+          <w:highlight w:val="none"/>
+          <w:lang w:val="fr-CA"/>
+        </w:rPr>
+        <w:t xml:space="preserve"> difficilement prédictible et nécessairement contenu sur 20 octets. Le compteur est la donnée </w:t>
+      </w:r>
+      <w:r>
+        <w:rPr>
+          <w:i w:val="0"/>
+          <w:iCs w:val="0"/>
+          <w:sz w:val="24"/>
+          <w:szCs w:val="24"/>
+          <w:highlight w:val="none"/>
+          <w:lang w:val="fr-CA"/>
+        </w:rPr>
+        <w:t xml:space="preserve">à chiffrer et nous passons </w:t>
+      </w:r>
+      <w:r>
+        <w:rPr>
+          <w:i w:val="0"/>
+          <w:iCs w:val="0"/>
+          <w:sz w:val="24"/>
+          <w:szCs w:val="24"/>
+          <w:highlight w:val="none"/>
+          <w:lang w:val="fr-CA"/>
+        </w:rPr>
+        <w:t xml:space="preserve">à cette fonction en plus un </w:t>
+      </w:r>
+      <w:r>
+        <w:rPr>
+          <w:i/>
+          <w:iCs/>
+          <w:sz w:val="24"/>
+          <w:szCs w:val="24"/>
+          <w:highlight w:val="none"/>
+          <w:lang w:val="fr-CA"/>
+        </w:rPr>
+        <w:t xml:space="preserve">salt</w:t>
+      </w:r>
+      <w:r>
+        <w:rPr>
+          <w:i w:val="0"/>
+          <w:iCs w:val="0"/>
+          <w:sz w:val="24"/>
+          <w:szCs w:val="24"/>
+          <w:highlight w:val="none"/>
+          <w:lang w:val="fr-CA"/>
+        </w:rPr>
+        <w:t xml:space="preserve">, qui est notre clé secr</w:t>
+      </w:r>
+      <w:r>
+        <w:rPr>
+          <w:i w:val="0"/>
+          <w:iCs w:val="0"/>
+          <w:sz w:val="24"/>
+          <w:szCs w:val="24"/>
+          <w:highlight w:val="none"/>
+          <w:lang w:val="fr-CA"/>
+        </w:rPr>
+        <w:t xml:space="preserve">ète. Dans le cadre d’une application en .NET, la classe </w:t>
+      </w:r>
+      <w:r>
+        <w:rPr>
+          <w:i/>
+          <w:iCs/>
+          <w:sz w:val="24"/>
+          <w:szCs w:val="24"/>
+          <w:highlight w:val="none"/>
+          <w:lang w:val="fr-CA"/>
+        </w:rPr>
+        <w:t xml:space="preserve">HMACSHA1 </w:t>
+      </w:r>
+      <w:r>
+        <w:rPr>
+          <w:i w:val="0"/>
+          <w:iCs w:val="0"/>
+          <w:sz w:val="24"/>
+          <w:szCs w:val="24"/>
+          <w:highlight w:val="none"/>
+          <w:lang w:val="fr-CA"/>
+        </w:rPr>
+        <w:t xml:space="preserve">offre des méthodes pour chiffrer une donnée selon l’algorithme SHA-1. Gr</w:t>
+      </w:r>
+      <w:r>
+        <w:rPr>
+          <w:i w:val="0"/>
+          <w:iCs w:val="0"/>
+          <w:sz w:val="24"/>
+          <w:szCs w:val="24"/>
+          <w:highlight w:val="none"/>
+          <w:lang w:val="fr-CA"/>
+        </w:rPr>
+        <w:t xml:space="preserve">âce </w:t>
+      </w:r>
+      <w:r>
+        <w:rPr>
+          <w:i w:val="0"/>
+          <w:iCs w:val="0"/>
+          <w:sz w:val="24"/>
+          <w:szCs w:val="24"/>
+          <w:highlight w:val="none"/>
+          <w:lang w:val="fr-CA"/>
+        </w:rPr>
+        <w:t xml:space="preserve">à ce procédé, nous avons </w:t>
+      </w:r>
+      <w:r>
+        <w:rPr>
+          <w:i w:val="0"/>
+          <w:iCs w:val="0"/>
+          <w:sz w:val="24"/>
+          <w:szCs w:val="24"/>
+          <w:highlight w:val="none"/>
+          <w:lang w:val="fr-CA"/>
+        </w:rPr>
+        <w:t xml:space="preserve">à notre disposition, potentiellement chaque seconde (bien entendu, dans le cadre de ce travail, il s’agit plut</w:t>
+      </w:r>
+      <w:r>
+        <w:rPr>
+          <w:i w:val="0"/>
+          <w:iCs w:val="0"/>
+          <w:sz w:val="24"/>
+          <w:szCs w:val="24"/>
+          <w:highlight w:val="none"/>
+          <w:lang w:val="fr-CA"/>
+        </w:rPr>
+        <w:t xml:space="preserve">ôt de 60 secondes</w:t>
+      </w:r>
+      <w:r>
+        <w:rPr>
+          <w:i w:val="0"/>
+          <w:iCs w:val="0"/>
+          <w:sz w:val="24"/>
+          <w:szCs w:val="24"/>
+          <w:highlight w:val="none"/>
+          <w:lang w:val="fr-CA"/>
+        </w:rPr>
+        <w:t xml:space="preserve">), un tableau de 20 octets différent dont les valeurs sont difficilement prédictibles. Il suffit désormais de choisir certains de ces octets et de les réorganiser afin de produire une valeur enti</w:t>
+      </w:r>
+      <w:r>
+        <w:rPr>
+          <w:i w:val="0"/>
+          <w:iCs w:val="0"/>
+          <w:sz w:val="24"/>
+          <w:szCs w:val="24"/>
+          <w:highlight w:val="none"/>
+          <w:lang w:val="fr-CA"/>
+        </w:rPr>
+        <w:t xml:space="preserve">ère sur 8 caract</w:t>
+      </w:r>
+      <w:r>
+        <w:rPr>
+          <w:i w:val="0"/>
+          <w:iCs w:val="0"/>
+          <w:sz w:val="24"/>
+          <w:szCs w:val="24"/>
+          <w:highlight w:val="none"/>
+          <w:lang w:val="fr-CA"/>
+        </w:rPr>
+        <w:t xml:space="preserve">ères.</w:t>
+      </w:r>
+      <w:r>
+        <w:rPr>
+          <w:rStyle w:val="870"/>
+          <w:rFonts w:ascii="Arial" w:hAnsi="Arial" w:cs="Arial"/>
+          <w:bCs w:val="0"/>
+          <w:i w:val="0"/>
+        </w:rPr>
+      </w:r>
+      <w:r/>
     </w:p>
     <w:p>
       <w:pPr>
         <w:jc w:val="both"/>
         <w:spacing w:line="360" w:lineRule="auto"/>
         <w:rPr>
+          <w:bCs w:val="0"/>
           <w:i w:val="0"/>
           <w:sz w:val="24"/>
           <w:szCs w:val="24"/>
@@ -1790,7 +1778,7 @@
           <w:highlight w:val="none"/>
           <w:lang w:val="fr-CA"/>
         </w:rPr>
-        <w:t xml:space="preserve">La premi</w:t>
+        <w:t xml:space="preserve">Nous ne prétendrons pas que l’algorithme ci-dessous est notre idée. En effet, elle est une adaptation de ceux présentés par nos sources en annexe.</w:t>
       </w:r>
       <w:r>
         <w:rPr>
@@ -1801,226 +1789,8 @@
           <w:highlight w:val="none"/>
           <w:lang w:val="fr-CA"/>
         </w:rPr>
-        <w:t xml:space="preserve">ère étape consiste </w:t>
-      </w:r>
-      <w:r>
-        <w:rPr>
-          <w:i w:val="0"/>
-          <w:iCs w:val="0"/>
-          <w:sz w:val="24"/>
-          <w:szCs w:val="24"/>
-          <w:highlight w:val="none"/>
-          <w:lang w:val="fr-CA"/>
-        </w:rPr>
-        <w:t xml:space="preserve">à choisir l’index de départ du premier octet parmis 4, dans le tableau, que nous utiliserons pour notre jeton. Nous choisissons 4 valeurs puisqu’une valeur enti</w:t>
-      </w:r>
-      <w:r>
-        <w:rPr>
-          <w:i w:val="0"/>
-          <w:iCs w:val="0"/>
-          <w:sz w:val="24"/>
-          <w:szCs w:val="24"/>
-          <w:highlight w:val="none"/>
-          <w:lang w:val="fr-CA"/>
-        </w:rPr>
-        <w:t xml:space="preserve">ère sur 8 caract</w:t>
-      </w:r>
-      <w:r>
-        <w:rPr>
-          <w:i w:val="0"/>
-          <w:iCs w:val="0"/>
-          <w:sz w:val="24"/>
-          <w:szCs w:val="24"/>
-          <w:highlight w:val="none"/>
-          <w:lang w:val="fr-CA"/>
-        </w:rPr>
-        <w:t xml:space="preserve">ères, afin quelle puisse se rendre </w:t>
-      </w:r>
-      <w:r>
-        <w:rPr>
-          <w:i w:val="0"/>
-          <w:iCs w:val="0"/>
-          <w:sz w:val="24"/>
-          <w:szCs w:val="24"/>
-          <w:highlight w:val="none"/>
-          <w:lang w:val="fr-CA"/>
-        </w:rPr>
-        <w:t xml:space="preserve">à sa valeur maximale, doit </w:t>
-      </w:r>
-      <w:r>
-        <w:rPr>
-          <w:i w:val="0"/>
-          <w:iCs w:val="0"/>
-          <w:sz w:val="24"/>
-          <w:szCs w:val="24"/>
-          <w:highlight w:val="none"/>
-          <w:lang w:val="fr-CA"/>
-        </w:rPr>
-        <w:t xml:space="preserve">être contenue sur 32 bits, donc quatre octets. </w:t>
-      </w:r>
-      <w:r>
-        <w:rPr>
-          <w:i w:val="0"/>
-          <w:iCs w:val="0"/>
-          <w:sz w:val="24"/>
-          <w:szCs w:val="24"/>
-          <w:highlight w:val="none"/>
-          <w:lang w:val="fr-CA"/>
-        </w:rPr>
-        <w:t xml:space="preserve">On prend le dernier octet du </w:t>
-      </w:r>
-      <w:r>
-        <w:rPr>
-          <w:i/>
-          <w:iCs/>
-          <w:sz w:val="24"/>
-          <w:szCs w:val="24"/>
-          <w:highlight w:val="none"/>
-          <w:lang w:val="fr-CA"/>
-        </w:rPr>
-        <w:t xml:space="preserve">hash </w:t>
-      </w:r>
-      <w:r>
-        <w:rPr>
-          <w:i w:val="0"/>
-          <w:iCs w:val="0"/>
-          <w:sz w:val="24"/>
-          <w:szCs w:val="24"/>
-          <w:highlight w:val="none"/>
-          <w:lang w:val="fr-CA"/>
-        </w:rPr>
-        <w:t xml:space="preserve">(hmacHash[^1]) et on applique le </w:t>
-      </w:r>
-      <w:r>
-        <w:rPr>
-          <w:i w:val="0"/>
-          <w:iCs w:val="0"/>
-          <w:sz w:val="24"/>
-          <w:szCs w:val="24"/>
-          <w:highlight w:val="none"/>
-          <w:lang w:val="fr-CA"/>
-        </w:rPr>
-        <w:t xml:space="preserve">masque binaire </w:t>
-      </w:r>
-      <w:r>
-        <w:rPr>
-          <w:i/>
-          <w:iCs/>
-          <w:sz w:val="24"/>
-          <w:szCs w:val="24"/>
-          <w:highlight w:val="none"/>
-          <w:lang w:val="fr-CA"/>
-        </w:rPr>
-        <w:t xml:space="preserve">0000 1111</w:t>
-      </w:r>
-      <w:r>
-        <w:rPr>
-          <w:i w:val="0"/>
-          <w:iCs w:val="0"/>
-          <w:sz w:val="24"/>
-          <w:szCs w:val="24"/>
-          <w:highlight w:val="none"/>
-          <w:lang w:val="fr-CA"/>
-        </w:rPr>
-        <w:t xml:space="preserve"> afin de récupérer la valeur des derniers 4 bits.</w:t>
       </w:r>
       <w:r/>
-      <w:r>
-        <w:rPr>
-          <w:i w:val="0"/>
-          <w:iCs w:val="0"/>
-          <w:sz w:val="24"/>
-          <w:szCs w:val="24"/>
-          <w:highlight w:val="none"/>
-          <w:lang w:val="fr-CA"/>
-        </w:rPr>
-        <w:t xml:space="preserve"> Cette valeur est garantie d'être inférieure à 15 puisque 4 bits à 1 égalent 15.</w:t>
-      </w:r>
-      <w:r>
-        <w:rPr>
-          <w:i w:val="0"/>
-          <w:iCs w:val="0"/>
-          <w:sz w:val="24"/>
-          <w:szCs w:val="24"/>
-          <w:highlight w:val="none"/>
-          <w:lang w:val="fr-CA"/>
-        </w:rPr>
-        <w:t xml:space="preserve"> Ainsi, il est certain que l'on pourra manipuler 4 octets du tableau sans</w:t>
-      </w:r>
-      <w:r>
-        <w:rPr>
-          <w:i w:val="0"/>
-          <w:iCs w:val="0"/>
-          <w:sz w:val="24"/>
-          <w:szCs w:val="24"/>
-          <w:highlight w:val="none"/>
-          <w:lang w:val="fr-CA"/>
-        </w:rPr>
-      </w:r>
-      <w:r>
-        <w:rPr>
-          <w:i w:val="0"/>
-          <w:iCs w:val="0"/>
-          <w:sz w:val="24"/>
-          <w:szCs w:val="24"/>
-          <w:highlight w:val="none"/>
-          <w:lang w:val="fr-CA"/>
-        </w:rPr>
-        <w:t xml:space="preserve"> rencontrer une erreur </w:t>
-      </w:r>
-      <w:r>
-        <w:rPr>
-          <w:i/>
-          <w:iCs/>
-          <w:sz w:val="24"/>
-          <w:szCs w:val="24"/>
-          <w:highlight w:val="none"/>
-          <w:lang w:val="fr-CA"/>
-        </w:rPr>
-        <w:t xml:space="preserve">out of bound</w:t>
-      </w:r>
-      <w:r>
-        <w:rPr>
-          <w:i w:val="0"/>
-          <w:iCs w:val="0"/>
-          <w:sz w:val="24"/>
-          <w:szCs w:val="24"/>
-          <w:highlight w:val="none"/>
-          <w:lang w:val="fr-CA"/>
-        </w:rPr>
-        <w:t xml:space="preserve">.</w:t>
-      </w:r>
-      <w:r/>
-      <w:r>
-        <w:rPr>
-          <w:i w:val="0"/>
-          <w:iCs w:val="0"/>
-          <w:sz w:val="24"/>
-          <w:szCs w:val="24"/>
-          <w:highlight w:val="none"/>
-          <w:lang w:val="fr-CA"/>
-        </w:rPr>
-      </w:r>
-      <w:r>
-        <w:rPr>
-          <w:i w:val="0"/>
-          <w:iCs w:val="0"/>
-          <w:sz w:val="24"/>
-          <w:szCs w:val="24"/>
-          <w:highlight w:val="none"/>
-          <w:lang w:val="fr-CA"/>
-        </w:rPr>
-      </w:r>
-      <w:r>
-        <w:rPr>
-          <w:i w:val="0"/>
-          <w:iCs w:val="0"/>
-          <w:sz w:val="24"/>
-          <w:szCs w:val="24"/>
-          <w:highlight w:val="none"/>
-          <w:lang w:val="fr-CA"/>
-        </w:rPr>
-      </w:r>
     </w:p>
     <w:p>
       <w:pPr>
@@ -2043,9 +1813,8 @@
           <w:highlight w:val="none"/>
           <w:lang w:val="fr-CA"/>
         </w:rPr>
-        <w:t xml:space="preserve">On prend ensuite un des octets du tableau et on lui applique le masque binaire</w:t>
-      </w:r>
-      <w:r/>
+        <w:t xml:space="preserve">La premi</w:t>
+      </w:r>
       <w:r>
         <w:rPr>
           <w:i w:val="0"/>
@@ -2055,7 +1824,73 @@
           <w:highlight w:val="none"/>
           <w:lang w:val="fr-CA"/>
         </w:rPr>
-        <w:t xml:space="preserve"> </w:t>
+        <w:t xml:space="preserve">ère étape consiste </w:t>
+      </w:r>
+      <w:r>
+        <w:rPr>
+          <w:i w:val="0"/>
+          <w:iCs w:val="0"/>
+          <w:sz w:val="24"/>
+          <w:szCs w:val="24"/>
+          <w:highlight w:val="none"/>
+          <w:lang w:val="fr-CA"/>
+        </w:rPr>
+        <w:t xml:space="preserve">à choisir l’index de départ du premier octet parmi 4, dans le tableau, que nous utiliserons pour notre jeton. Nous choisissons 4 valeurs puisqu’une valeur enti</w:t>
+      </w:r>
+      <w:r>
+        <w:rPr>
+          <w:i w:val="0"/>
+          <w:iCs w:val="0"/>
+          <w:sz w:val="24"/>
+          <w:szCs w:val="24"/>
+          <w:highlight w:val="none"/>
+          <w:lang w:val="fr-CA"/>
+        </w:rPr>
+        <w:t xml:space="preserve">ère sur 8 caract</w:t>
+      </w:r>
+      <w:r>
+        <w:rPr>
+          <w:i w:val="0"/>
+          <w:iCs w:val="0"/>
+          <w:sz w:val="24"/>
+          <w:szCs w:val="24"/>
+          <w:highlight w:val="none"/>
+          <w:lang w:val="fr-CA"/>
+        </w:rPr>
+        <w:t xml:space="preserve">ères, afin qu’elle puisse se rendre </w:t>
+      </w:r>
+      <w:r>
+        <w:rPr>
+          <w:i w:val="0"/>
+          <w:iCs w:val="0"/>
+          <w:sz w:val="24"/>
+          <w:szCs w:val="24"/>
+          <w:highlight w:val="none"/>
+          <w:lang w:val="fr-CA"/>
+        </w:rPr>
+        <w:t xml:space="preserve">à sa valeur maximale, doit </w:t>
+      </w:r>
+      <w:r>
+        <w:rPr>
+          <w:i w:val="0"/>
+          <w:iCs w:val="0"/>
+          <w:sz w:val="24"/>
+          <w:szCs w:val="24"/>
+          <w:highlight w:val="none"/>
+          <w:lang w:val="fr-CA"/>
+        </w:rPr>
+        <w:t xml:space="preserve">être contenue sur 32 bits, donc quatre octets. </w:t>
+      </w:r>
+      <w:r>
+        <w:rPr>
+          <w:i w:val="0"/>
+          <w:iCs w:val="0"/>
+          <w:sz w:val="24"/>
+          <w:szCs w:val="24"/>
+          <w:highlight w:val="none"/>
+          <w:lang w:val="fr-CA"/>
+        </w:rPr>
+        <w:t xml:space="preserve">On prend le dernier octet du </w:t>
       </w:r>
       <w:r>
         <w:rPr>
@@ -2066,7 +1901,7 @@
           <w:highlight w:val="none"/>
           <w:lang w:val="fr-CA"/>
         </w:rPr>
-        <w:t xml:space="preserve">0111 1111</w:t>
+        <w:t xml:space="preserve">hash </w:t>
       </w:r>
       <w:r>
         <w:rPr>
@@ -2077,9 +1912,8 @@
           <w:highlight w:val="none"/>
           <w:lang w:val="fr-CA"/>
         </w:rPr>
-        <w:t xml:space="preserve"> afin d'être certain d'avoir un bit à gauche à zéro. Sur cette valeur </w:t>
-      </w:r>
-      <w:r/>
+        <w:t xml:space="preserve">(hmacHash[^1]) et on applique le </w:t>
+      </w:r>
       <w:r>
         <w:rPr>
           <w:i w:val="0"/>
@@ -2089,6 +1923,18 @@
           <w:highlight w:val="none"/>
           <w:lang w:val="fr-CA"/>
         </w:rPr>
+        <w:t xml:space="preserve">masque binaire </w:t>
+      </w:r>
+      <w:r>
+        <w:rPr>
+          <w:i/>
+          <w:iCs/>
+          <w:sz w:val="24"/>
+          <w:szCs w:val="24"/>
+          <w:highlight w:val="none"/>
+          <w:lang w:val="fr-CA"/>
+        </w:rPr>
+        <w:t xml:space="preserve">0000 1111</w:t>
       </w:r>
       <w:r>
         <w:rPr>
@@ -2099,7 +1945,7 @@
           <w:highlight w:val="none"/>
           <w:lang w:val="fr-CA"/>
         </w:rPr>
-        <w:t xml:space="preserve">nécessairement inférieure, on effectue un décalage à gauche de 24 bits (&lt;&lt; 24).</w:t>
+        <w:t xml:space="preserve"> afin de récupérer la valeur des derniers 4 bits.</w:t>
       </w:r>
       <w:r>
         <w:rPr>
@@ -2110,7 +1956,7 @@
           <w:highlight w:val="none"/>
           <w:lang w:val="fr-CA"/>
         </w:rPr>
-        <w:t xml:space="preserve"> L'octet est donc décalé vers le premier octet à gauche du 32 bits. Les 24 premiers sont remplis avec des zéros.</w:t>
+        <w:t xml:space="preserve"> Cette valeur est garantie d'être inférieure à 15 puisque 4 bits à 1 égalent 15.</w:t>
       </w:r>
       <w:r>
         <w:rPr>
@@ -2121,6 +1967,7 @@
           <w:highlight w:val="none"/>
           <w:lang w:val="fr-CA"/>
         </w:rPr>
+        <w:t xml:space="preserve"> Ainsi, il est certain que l'on pourra manipuler 4 octets du tableau sans</w:t>
       </w:r>
       <w:r>
         <w:rPr>
@@ -2131,9 +1978,19 @@
           <w:highlight w:val="none"/>
           <w:lang w:val="fr-CA"/>
         </w:rPr>
-        <w:t xml:space="preserve"> Le masque 0x7F force le dernier bit à gauche à devenir un zéro. Ainsi, il est</w:t>
-      </w:r>
-      <w:r/>
+        <w:t xml:space="preserve"> rencontrer une erreur </w:t>
+      </w:r>
+      <w:r>
+        <w:rPr>
+          <w:i/>
+          <w:iCs/>
+          <w:sz w:val="24"/>
+          <w:szCs w:val="24"/>
+          <w:highlight w:val="none"/>
+          <w:lang w:val="fr-CA"/>
+        </w:rPr>
+        <w:t xml:space="preserve">out of bound</w:t>
+      </w:r>
       <w:r>
         <w:rPr>
           <w:i w:val="0"/>
@@ -2143,6 +2000,7 @@
           <w:highlight w:val="none"/>
           <w:lang w:val="fr-CA"/>
         </w:rPr>
+        <w:t xml:space="preserve">.</w:t>
       </w:r>
       <w:r>
         <w:rPr>
@@ -2153,61 +2011,8 @@
           <w:highlight w:val="none"/>
           <w:lang w:val="fr-CA"/>
         </w:rPr>
-        <w:t xml:space="preserve"> impossible d'obtenir une valeur de jeton négative puisque le dernier bit à gauche</w:t>
       </w:r>
       <w:r/>
-      <w:r>
-        <w:rPr>
-          <w:i w:val="0"/>
-          <w:iCs w:val="0"/>
-          <w:sz w:val="24"/>
-          <w:szCs w:val="24"/>
-          <w:highlight w:val="none"/>
-          <w:lang w:val="fr-CA"/>
-        </w:rPr>
-      </w:r>
-      <w:r>
-        <w:rPr>
-          <w:i w:val="0"/>
-          <w:iCs w:val="0"/>
-          <w:sz w:val="24"/>
-          <w:szCs w:val="24"/>
-          <w:highlight w:val="none"/>
-          <w:lang w:val="fr-CA"/>
-        </w:rPr>
-        <w:t xml:space="preserve"> sera toujours zéro.</w:t>
-      </w:r>
-      <w:r/>
-      <w:r>
-        <w:rPr>
-          <w:i w:val="0"/>
-          <w:iCs w:val="0"/>
-          <w:sz w:val="24"/>
-          <w:szCs w:val="24"/>
-          <w:highlight w:val="none"/>
-          <w:lang w:val="fr-CA"/>
-        </w:rPr>
-      </w:r>
-      <w:r>
-        <w:rPr>
-          <w:i w:val="0"/>
-          <w:iCs w:val="0"/>
-          <w:sz w:val="24"/>
-          <w:szCs w:val="24"/>
-          <w:highlight w:val="none"/>
-          <w:lang w:val="fr-CA"/>
-        </w:rPr>
-      </w:r>
-      <w:r>
-        <w:rPr>
-          <w:i w:val="0"/>
-          <w:iCs w:val="0"/>
-          <w:sz w:val="24"/>
-          <w:szCs w:val="24"/>
-          <w:highlight w:val="none"/>
-          <w:lang w:val="fr-CA"/>
-        </w:rPr>
-      </w:r>
     </w:p>
     <w:p>
       <w:pPr>
@@ -2230,7 +2035,7 @@
           <w:highlight w:val="none"/>
           <w:lang w:val="fr-CA"/>
         </w:rPr>
-        <w:t xml:space="preserve">On rép</w:t>
+        <w:t xml:space="preserve">On prend ensuite un des octets du tableau et on lui applique le masque binaire</w:t>
       </w:r>
       <w:r>
         <w:rPr>
@@ -2241,7 +2046,18 @@
           <w:highlight w:val="none"/>
           <w:lang w:val="fr-CA"/>
         </w:rPr>
-        <w:t xml:space="preserve">ète ensuite cette m</w:t>
+        <w:t xml:space="preserve"> </w:t>
+      </w:r>
+      <w:r>
+        <w:rPr>
+          <w:i/>
+          <w:iCs/>
+          <w:sz w:val="24"/>
+          <w:szCs w:val="24"/>
+          <w:highlight w:val="none"/>
+          <w:lang w:val="fr-CA"/>
+        </w:rPr>
+        <w:t xml:space="preserve">0111 1111</w:t>
       </w:r>
       <w:r>
         <w:rPr>
@@ -2252,18 +2068,7 @@
           <w:highlight w:val="none"/>
           <w:lang w:val="fr-CA"/>
         </w:rPr>
-        <w:t xml:space="preserve">ême opération pour les 3 octets suivants dans le </w:t>
-      </w:r>
-      <w:r>
-        <w:rPr>
-          <w:i/>
-          <w:iCs/>
-          <w:sz w:val="24"/>
-          <w:szCs w:val="24"/>
-          <w:highlight w:val="none"/>
-          <w:lang w:val="fr-CA"/>
-        </w:rPr>
-        <w:t xml:space="preserve">hash </w:t>
+        <w:t xml:space="preserve"> afin d'être certain d'avoir un bit à gauche à zéro. Sur cette valeur </w:t>
       </w:r>
       <w:r>
         <w:rPr>
@@ -2274,7 +2079,7 @@
           <w:highlight w:val="none"/>
           <w:lang w:val="fr-CA"/>
         </w:rPr>
-        <w:t xml:space="preserve">en modifiant le masque et le nombre de bits de décalage afin de positionner la valeur au bon endroit dans le 32 bits. Par exemple, pour le deuxi</w:t>
+        <w:t xml:space="preserve">nécessairement inférieure, on effectue un décalage à gauche de 24 bits (&lt;&lt; 24).</w:t>
       </w:r>
       <w:r>
         <w:rPr>
@@ -2285,7 +2090,7 @@
           <w:highlight w:val="none"/>
           <w:lang w:val="fr-CA"/>
         </w:rPr>
-        <w:t xml:space="preserve">ème octet, on </w:t>
+        <w:t xml:space="preserve"> L'octet est donc décalé vers le premier octet à gauche du 32 bits. Les 24 premiers sont remplis avec des zéros.</w:t>
       </w:r>
       <w:r>
         <w:rPr>
@@ -2296,9 +2101,8 @@
           <w:highlight w:val="none"/>
           <w:lang w:val="fr-CA"/>
         </w:rPr>
-        <w:t xml:space="preserve">prend l'octet suivant du tableau et on lui applique le masque binaire</w:t>
-      </w:r>
-      <w:r/>
+        <w:t xml:space="preserve"> Le masque 0x7F force le dernier bit à gauche à devenir un zéro. Ainsi, il est</w:t>
+      </w:r>
       <w:r>
         <w:rPr>
           <w:i w:val="0"/>
@@ -2308,18 +2112,7 @@
           <w:highlight w:val="none"/>
           <w:lang w:val="fr-CA"/>
         </w:rPr>
-        <w:t xml:space="preserve"> </w:t>
-      </w:r>
-      <w:r>
-        <w:rPr>
-          <w:i/>
-          <w:iCs/>
-          <w:sz w:val="24"/>
-          <w:szCs w:val="24"/>
-          <w:highlight w:val="none"/>
-          <w:lang w:val="fr-CA"/>
-        </w:rPr>
-        <w:t xml:space="preserve">1111 1111</w:t>
+        <w:t xml:space="preserve"> impossible d'obtenir une valeur de jeton négative puisque le dernier bit à gauche</w:t>
       </w:r>
       <w:r>
         <w:rPr>
@@ -2330,9 +2123,8 @@
           <w:highlight w:val="none"/>
           <w:lang w:val="fr-CA"/>
         </w:rPr>
-        <w:t xml:space="preserve"> afin d'isoler notre octet dans le 32 bits. Sur cette valeur, </w:t>
-      </w:r>
-      <w:r/>
+        <w:t xml:space="preserve"> sera toujours zéro.</w:t>
+      </w:r>
       <w:r>
         <w:rPr>
           <w:i w:val="0"/>
@@ -2343,70 +2135,7 @@
           <w:lang w:val="fr-CA"/>
         </w:rPr>
       </w:r>
-      <w:r>
-        <w:rPr>
-          <w:i w:val="0"/>
-          <w:iCs w:val="0"/>
-          <w:sz w:val="24"/>
-          <w:szCs w:val="24"/>
-          <w:highlight w:val="none"/>
-          <w:lang w:val="fr-CA"/>
-        </w:rPr>
-        <w:t xml:space="preserve"> on effectue un décalage à gauche de 16 bits (&lt;&lt; 16).</w:t>
-      </w:r>
       <w:r/>
-      <w:r>
-        <w:rPr>
-          <w:i w:val="0"/>
-          <w:iCs w:val="0"/>
-          <w:sz w:val="24"/>
-          <w:szCs w:val="24"/>
-          <w:highlight w:val="none"/>
-          <w:lang w:val="fr-CA"/>
-        </w:rPr>
-      </w:r>
-      <w:r>
-        <w:rPr>
-          <w:i w:val="0"/>
-          <w:iCs w:val="0"/>
-          <w:sz w:val="24"/>
-          <w:szCs w:val="24"/>
-          <w:highlight w:val="none"/>
-          <w:lang w:val="fr-CA"/>
-        </w:rPr>
-        <w:t xml:space="preserve"> L'octet  est ainsi décalé vers le deuxième octet à partir de la gauche.</w:t>
-      </w:r>
-      <w:r/>
-      <w:r>
-        <w:rPr>
-          <w:i w:val="0"/>
-          <w:iCs w:val="0"/>
-          <w:sz w:val="24"/>
-          <w:szCs w:val="24"/>
-          <w:highlight w:val="none"/>
-          <w:lang w:val="fr-CA"/>
-        </w:rPr>
-      </w:r>
-      <w:r>
-        <w:rPr>
-          <w:i w:val="0"/>
-          <w:iCs w:val="0"/>
-          <w:sz w:val="24"/>
-          <w:szCs w:val="24"/>
-          <w:highlight w:val="none"/>
-          <w:lang w:val="fr-CA"/>
-        </w:rPr>
-      </w:r>
-      <w:r>
-        <w:rPr>
-          <w:i w:val="0"/>
-          <w:iCs w:val="0"/>
-          <w:sz w:val="24"/>
-          <w:szCs w:val="24"/>
-          <w:highlight w:val="none"/>
-          <w:lang w:val="fr-CA"/>
-        </w:rPr>
-      </w:r>
     </w:p>
     <w:p>
       <w:pPr>
@@ -2429,7 +2158,7 @@
           <w:highlight w:val="none"/>
           <w:lang w:val="fr-CA"/>
         </w:rPr>
-        <w:t xml:space="preserve">Le dernier octet n’est pas décalé, puisque l’application du masque 0xFF le maintient nécessairement dans le premier octet </w:t>
+        <w:t xml:space="preserve">On rép</w:t>
       </w:r>
       <w:r>
         <w:rPr>
@@ -2440,7 +2169,7 @@
           <w:highlight w:val="none"/>
           <w:lang w:val="fr-CA"/>
         </w:rPr>
-        <w:t xml:space="preserve">à partir de la droite. </w:t>
+        <w:t xml:space="preserve">ète ensuite cette m</w:t>
       </w:r>
       <w:r>
         <w:rPr>
@@ -2451,9 +2180,19 @@
           <w:highlight w:val="none"/>
           <w:lang w:val="fr-CA"/>
         </w:rPr>
-        <w:t xml:space="preserve">Il suffit ensuite d’effctuer un OU binaire entre les 4 valeurs afin de combiner les 4 octets </w:t>
-      </w:r>
-      <w:r/>
+        <w:t xml:space="preserve">ême opération pour les 3 octets suivants dans le </w:t>
+      </w:r>
+      <w:r>
+        <w:rPr>
+          <w:i/>
+          <w:iCs/>
+          <w:sz w:val="24"/>
+          <w:szCs w:val="24"/>
+          <w:highlight w:val="none"/>
+          <w:lang w:val="fr-CA"/>
+        </w:rPr>
+        <w:t xml:space="preserve">hash </w:t>
+      </w:r>
       <w:r>
         <w:rPr>
           <w:i w:val="0"/>
@@ -2463,7 +2202,7 @@
           <w:highlight w:val="none"/>
           <w:lang w:val="fr-CA"/>
         </w:rPr>
-        <w:t xml:space="preserve">sur un seul 32 bits et ainsi obtenir une valeur entière qui tient sur 32 bits.</w:t>
+        <w:t xml:space="preserve">en modifiant le masque et le nombre de bits de décalage afin de positionner la valeur au bon endroit dans le 32 bits. Par exemple, pour le deuxi</w:t>
       </w:r>
       <w:r>
         <w:rPr>
@@ -2474,8 +2213,8 @@
           <w:highlight w:val="none"/>
           <w:lang w:val="fr-CA"/>
         </w:rPr>
-      </w:r>
-      <w:r/>
+        <w:t xml:space="preserve">ème octet, on </w:t>
+      </w:r>
       <w:r>
         <w:rPr>
           <w:i w:val="0"/>
@@ -2485,7 +2224,142 @@
           <w:highlight w:val="none"/>
           <w:lang w:val="fr-CA"/>
         </w:rPr>
-      </w:r>
+        <w:t xml:space="preserve">prend l'octet suivant du tableau et on lui applique le masque binaire</w:t>
+      </w:r>
+      <w:r>
+        <w:rPr>
+          <w:i w:val="0"/>
+          <w:iCs w:val="0"/>
+          <w:sz w:val="24"/>
+          <w:szCs w:val="24"/>
+          <w:highlight w:val="none"/>
+          <w:lang w:val="fr-CA"/>
+        </w:rPr>
+        <w:t xml:space="preserve"> </w:t>
+      </w:r>
+      <w:r>
+        <w:rPr>
+          <w:i/>
+          <w:iCs/>
+          <w:sz w:val="24"/>
+          <w:szCs w:val="24"/>
+          <w:highlight w:val="none"/>
+          <w:lang w:val="fr-CA"/>
+        </w:rPr>
+        <w:t xml:space="preserve">1111 1111</w:t>
+      </w:r>
+      <w:r>
+        <w:rPr>
+          <w:i w:val="0"/>
+          <w:iCs w:val="0"/>
+          <w:sz w:val="24"/>
+          <w:szCs w:val="24"/>
+          <w:highlight w:val="none"/>
+          <w:lang w:val="fr-CA"/>
+        </w:rPr>
+        <w:t xml:space="preserve"> afin d'isoler notre octet dans le 32 bits. Sur cette valeur, </w:t>
+      </w:r>
+      <w:r>
+        <w:rPr>
+          <w:i w:val="0"/>
+          <w:iCs w:val="0"/>
+          <w:sz w:val="24"/>
+          <w:szCs w:val="24"/>
+          <w:highlight w:val="none"/>
+          <w:lang w:val="fr-CA"/>
+        </w:rPr>
+        <w:t xml:space="preserve"> on effectue un décalage à gauche de 16 bits (&lt;&lt; 16).</w:t>
+      </w:r>
+      <w:r>
+        <w:rPr>
+          <w:i w:val="0"/>
+          <w:iCs w:val="0"/>
+          <w:sz w:val="24"/>
+          <w:szCs w:val="24"/>
+          <w:highlight w:val="none"/>
+          <w:lang w:val="fr-CA"/>
+        </w:rPr>
+        <w:t xml:space="preserve"> L'octet  est ainsi décalé vers le deuxième octet à partir de la gauche.</w:t>
+      </w:r>
+      <w:r>
+        <w:rPr>
+          <w:i w:val="0"/>
+          <w:iCs w:val="0"/>
+          <w:sz w:val="24"/>
+          <w:szCs w:val="24"/>
+          <w:highlight w:val="none"/>
+          <w:lang w:val="fr-CA"/>
+        </w:rPr>
+      </w:r>
+      <w:r/>
+    </w:p>
+    <w:p>
+      <w:pPr>
+        <w:jc w:val="both"/>
+        <w:spacing w:line="360" w:lineRule="auto"/>
+        <w:rPr>
+          <w:i w:val="0"/>
+          <w:sz w:val="24"/>
+          <w:szCs w:val="24"/>
+          <w:highlight w:val="none"/>
+          <w:lang w:val="fr-CA"/>
+        </w:rPr>
+      </w:pPr>
+      <w:r>
+        <w:rPr>
+          <w:i w:val="0"/>
+          <w:iCs w:val="0"/>
+          <w:sz w:val="24"/>
+          <w:szCs w:val="24"/>
+          <w:highlight w:val="none"/>
+          <w:lang w:val="fr-CA"/>
+        </w:rPr>
+        <w:t xml:space="preserve">Le dernier octet n’est pas décalé, puisque l’application du masque 0xFF le maintient nécessairement dans le premier octet </w:t>
+      </w:r>
+      <w:r>
+        <w:rPr>
+          <w:i w:val="0"/>
+          <w:iCs w:val="0"/>
+          <w:sz w:val="24"/>
+          <w:szCs w:val="24"/>
+          <w:highlight w:val="none"/>
+          <w:lang w:val="fr-CA"/>
+        </w:rPr>
+        <w:t xml:space="preserve">à partir de la droite. </w:t>
+      </w:r>
+      <w:r>
+        <w:rPr>
+          <w:i w:val="0"/>
+          <w:iCs w:val="0"/>
+          <w:sz w:val="24"/>
+          <w:szCs w:val="24"/>
+          <w:highlight w:val="none"/>
+          <w:lang w:val="fr-CA"/>
+        </w:rPr>
+        <w:t xml:space="preserve">Il suffit ensuite d’effectuer un OU binaire entre les 4 valeurs afin de combiner les 4 octets </w:t>
+      </w:r>
+      <w:r>
+        <w:rPr>
+          <w:i w:val="0"/>
+          <w:iCs w:val="0"/>
+          <w:sz w:val="24"/>
+          <w:szCs w:val="24"/>
+          <w:highlight w:val="none"/>
+          <w:lang w:val="fr-CA"/>
+        </w:rPr>
+        <w:t xml:space="preserve">sur un seul 32 bits et ainsi obtenir une valeur entière qui tient sur 32 bits.</w:t>
+      </w:r>
+      <w:r>
+        <w:rPr>
+          <w:i w:val="0"/>
+          <w:iCs w:val="0"/>
+          <w:sz w:val="24"/>
+          <w:szCs w:val="24"/>
+          <w:highlight w:val="none"/>
+          <w:lang w:val="fr-CA"/>
+        </w:rPr>
+      </w:r>
+      <w:r/>
     </w:p>
     <w:p>
       <w:pPr>
@@ -2545,7 +2419,7 @@
           <w:highlight w:val="none"/>
           <w:lang w:val="fr-CA"/>
         </w:rPr>
-        <w:t xml:space="preserve">dans ce cas-ci, et nous aurons donc un jeton sur 8 caractères difficilement prédictible p.</w:t>
+        <w:t xml:space="preserve">dans ce cas-ci, et nous aurons donc un jeton sur 8 caractères difficilement prédictibles.</w:t>
       </w:r>
       <w:r>
         <w:rPr>
@@ -2557,34 +2431,7 @@
           <w:lang w:val="fr-CA"/>
         </w:rPr>
       </w:r>
-      <w:r>
-        <w:rPr>
-          <w:i w:val="0"/>
-          <w:iCs w:val="0"/>
-          <w:sz w:val="24"/>
-          <w:szCs w:val="24"/>
-          <w:highlight w:val="none"/>
-          <w:lang w:val="fr-CA"/>
-        </w:rPr>
-      </w:r>
-      <w:r>
-        <w:rPr>
-          <w:sz w:val="24"/>
-          <w:szCs w:val="24"/>
-          <w:lang w:val="fr-CA"/>
-        </w:rPr>
-      </w:r>
       <w:r/>
-      <w:r>
-        <w:rPr>
-          <w:i w:val="0"/>
-          <w:iCs w:val="0"/>
-          <w:sz w:val="24"/>
-          <w:szCs w:val="24"/>
-          <w:highlight w:val="none"/>
-          <w:lang w:val="fr-CA"/>
-        </w:rPr>
-      </w:r>
     </w:p>
     <w:p>
       <w:pPr>
@@ -2647,16 +2494,15 @@
         </w:rPr>
         <w:t xml:space="preserve"> jeton sur le client</w:t>
       </w:r>
+      <w:bookmarkEnd w:id="3"/>
+      <w:r>
+        <w:rPr>
+          <w:sz w:val="24"/>
+          <w:szCs w:val="24"/>
+          <w:lang w:val="fr-CA"/>
+        </w:rPr>
+      </w:r>
       <w:r/>
-      <w:bookmarkEnd w:id="3"/>
-      <w:r/>
-      <w:r>
-        <w:rPr>
-          <w:sz w:val="24"/>
-          <w:szCs w:val="24"/>
-          <w:lang w:val="fr-CA"/>
-        </w:rPr>
-      </w:r>
     </w:p>
     <w:p>
       <w:pPr>
@@ -2992,14 +2838,13 @@
         </w:rPr>
         <w:t xml:space="preserve">alidation du jeton sur le serveur</w:t>
       </w:r>
+      <w:bookmarkEnd w:id="4"/>
+      <w:r>
+        <w:rPr>
+          <w:lang w:val="fr-CA"/>
+        </w:rPr>
+      </w:r>
       <w:r/>
-      <w:bookmarkEnd w:id="4"/>
-      <w:r/>
-      <w:r>
-        <w:rPr>
-          <w:lang w:val="fr-CA"/>
-        </w:rPr>
-      </w:r>
     </w:p>
     <w:p>
       <w:pPr>
@@ -3037,7 +2882,7 @@
           <w:szCs w:val="24"/>
           <w:lang w:val="fr-CA"/>
         </w:rPr>
-        <w:t xml:space="preserve"> le jeton sur le serveur </w:t>
+        <w:t xml:space="preserve"> le jeton sur le serveur, </w:t>
       </w:r>
       <w:r>
         <w:rPr>
@@ -3064,7 +2909,25 @@
           <w:szCs w:val="24"/>
           <w:lang w:val="fr-CA"/>
         </w:rPr>
-        <w:t xml:space="preserve">sur notre application client puisque les deux applications utilisent le même noyau. Encore une fois </w:t>
+        <w:t xml:space="preserve">sur notre application client puisque les deux applications utilisent le même noyau. </w:t>
+      </w:r>
+      <w:r>
+        <w:rPr>
+          <w:rFonts w:asciiTheme="minorHAnsi" w:hAnsiTheme="minorHAnsi" w:cstheme="minorHAnsi"/>
+          <w:sz w:val="24"/>
+          <w:szCs w:val="24"/>
+          <w:lang w:val="fr-CA"/>
+        </w:rPr>
+        <w:t xml:space="preserve">À nouveau,</w:t>
+      </w:r>
+      <w:r>
+        <w:rPr>
+          <w:rFonts w:asciiTheme="minorHAnsi" w:hAnsiTheme="minorHAnsi" w:cstheme="minorHAnsi"/>
+          <w:sz w:val="24"/>
+          <w:szCs w:val="24"/>
+          <w:lang w:val="fr-CA"/>
+        </w:rPr>
+        <w:t xml:space="preserve"> </w:t>
       </w:r>
       <w:r>
         <w:rPr>
@@ -3149,7 +3012,7 @@
           <w:szCs w:val="24"/>
           <w:lang w:val="fr-CA"/>
         </w:rPr>
-        <w:t xml:space="preserve">, le hash que nous avons passé au constructeur génèrera notre tableau d</w:t>
+        <w:t xml:space="preserve">. Le hash que nous avons passé au constructeur génèrera notre tableau d</w:t>
       </w:r>
       <w:r>
         <w:rPr>
@@ -3729,7 +3592,7 @@
           <w:szCs w:val="24"/>
           <w:lang w:val="fr-CA"/>
         </w:rPr>
-        <w:t xml:space="preserve">retournera </w:t>
+        <w:t xml:space="preserve">retournera la valeur </w:t>
       </w:r>
       <w:r>
         <w:rPr>
@@ -3839,24 +3702,15 @@
         </w:rPr>
         <w:t xml:space="preserve">.</w:t>
       </w:r>
+      <w:r>
+        <w:rPr>
+          <w:rFonts w:asciiTheme="minorHAnsi" w:hAnsiTheme="minorHAnsi" w:cstheme="minorHAnsi"/>
+          <w:sz w:val="24"/>
+          <w:szCs w:val="24"/>
+          <w:lang w:val="fr-CA"/>
+        </w:rPr>
+      </w:r>
       <w:r/>
-      <w:r>
-        <w:rPr>
-          <w:rFonts w:asciiTheme="minorHAnsi" w:hAnsiTheme="minorHAnsi" w:cstheme="minorHAnsi"/>
-          <w:sz w:val="24"/>
-          <w:szCs w:val="24"/>
-          <w:lang w:val="fr-CA"/>
-        </w:rPr>
-      </w:r>
-      <w:r/>
-      <w:r>
-        <w:rPr>
-          <w:rFonts w:asciiTheme="minorHAnsi" w:hAnsiTheme="minorHAnsi" w:cstheme="minorHAnsi"/>
-          <w:sz w:val="24"/>
-          <w:szCs w:val="24"/>
-          <w:lang w:val="fr-CA"/>
-        </w:rPr>
-      </w:r>
     </w:p>
     <w:p>
       <w:pPr>
@@ -3879,9 +3733,7 @@
         </w:rPr>
         <w:t xml:space="preserve">Application client</w:t>
       </w:r>
-      <w:r/>
       <w:bookmarkEnd w:id="5"/>
-      <w:r/>
       <w:r>
         <w:rPr>
           <w:rStyle w:val="870"/>
@@ -3889,6 +3741,7 @@
           <w:lang w:val="fr-CA"/>
         </w:rPr>
       </w:r>
+      <w:r/>
     </w:p>
     <w:p>
       <w:pPr>
@@ -4028,22 +3881,14 @@
         </w:rPr>
         <w:t xml:space="preserve">allez à l’annexe image 1.</w:t>
       </w:r>
+      <w:r>
+        <w:rPr>
+          <w:sz w:val="24"/>
+          <w:szCs w:val="24"/>
+          <w:lang w:val="fr-CA"/>
+        </w:rPr>
+      </w:r>
       <w:r/>
-      <w:r>
-        <w:rPr>
-          <w:sz w:val="24"/>
-          <w:szCs w:val="24"/>
-          <w:lang w:val="fr-CA"/>
-        </w:rPr>
-      </w:r>
-      <w:r/>
-      <w:r>
-        <w:rPr>
-          <w:sz w:val="24"/>
-          <w:szCs w:val="24"/>
-          <w:lang w:val="fr-CA"/>
-        </w:rPr>
-      </w:r>
     </w:p>
     <w:p>
       <w:pPr>
@@ -4067,9 +3912,7 @@
         </w:rPr>
         <w:t xml:space="preserve">Application serveur</w:t>
       </w:r>
-      <w:r/>
       <w:bookmarkEnd w:id="6"/>
-      <w:r/>
       <w:r>
         <w:rPr>
           <w:rStyle w:val="870"/>
@@ -4077,6 +3920,7 @@
           <w:lang w:val="fr-CA"/>
         </w:rPr>
       </w:r>
+      <w:r/>
     </w:p>
     <w:p>
       <w:pPr>
@@ -4297,26 +4141,18 @@
         </w:rPr>
         <w:t xml:space="preserve">n.</w:t>
       </w:r>
+      <w:r>
+        <w:rPr>
+          <w:sz w:val="24"/>
+          <w:szCs w:val="24"/>
+          <w:lang w:val="fr-CA"/>
+        </w:rPr>
+      </w:r>
       <w:r/>
-      <w:r>
-        <w:rPr>
-          <w:sz w:val="24"/>
-          <w:szCs w:val="24"/>
-          <w:lang w:val="fr-CA"/>
-        </w:rPr>
-      </w:r>
-      <w:r/>
-      <w:r>
-        <w:rPr>
-          <w:sz w:val="24"/>
-          <w:szCs w:val="24"/>
-          <w:lang w:val="fr-CA"/>
-        </w:rPr>
-      </w:r>
     </w:p>
     <w:p>
       <w:pPr>
-        <w:shd w:val="nil"/>
+        <w:shd w:val="nil" w:color="auto"/>
         <w:rPr>
           <w:sz w:val="24"/>
           <w:szCs w:val="24"/>
@@ -4338,6 +4174,7 @@
           <w:lang w:val="fr-CA"/>
         </w:rPr>
       </w:r>
+      <w:r/>
     </w:p>
     <w:p>
       <w:pPr>
@@ -4361,9 +4198,7 @@
         </w:rPr>
         <w:t xml:space="preserve">Résultats</w:t>
       </w:r>
-      <w:r/>
       <w:bookmarkEnd w:id="7"/>
-      <w:r/>
       <w:r>
         <w:rPr>
           <w:rStyle w:val="870"/>
@@ -4371,6 +4206,7 @@
           <w:lang w:val="fr-CA"/>
         </w:rPr>
       </w:r>
+      <w:r/>
     </w:p>
     <w:p>
       <w:pPr>
@@ -4589,9 +4425,7 @@
         </w:rPr>
         <w:t xml:space="preserve">Conclusion</w:t>
       </w:r>
-      <w:r/>
       <w:bookmarkEnd w:id="8"/>
-      <w:r/>
       <w:r>
         <w:rPr>
           <w:rStyle w:val="870"/>
@@ -4599,6 +4433,7 @@
           <w:lang w:val="fr-CA"/>
         </w:rPr>
       </w:r>
+      <w:r/>
     </w:p>
     <w:p>
       <w:pPr>
@@ -4775,7 +4610,7 @@
     </w:p>
     <w:p>
       <w:pPr>
-        <w:shd w:val="nil"/>
+        <w:shd w:val="nil" w:color="auto"/>
         <w:rPr>
           <w:sz w:val="24"/>
           <w:szCs w:val="24"/>
@@ -4797,21 +4632,7 @@
           <w:lang w:val="fr-CA"/>
         </w:rPr>
       </w:r>
-      <w:r>
-        <w:rPr>
-          <w:sz w:val="24"/>
-          <w:szCs w:val="24"/>
-          <w:lang w:val="fr-CA"/>
-        </w:rPr>
-      </w:r>
       <w:r/>
-      <w:r>
-        <w:rPr>
-          <w:sz w:val="24"/>
-          <w:szCs w:val="24"/>
-          <w:lang w:val="fr-CA"/>
-        </w:rPr>
-      </w:r>
     </w:p>
     <w:p>
       <w:pPr>
@@ -4833,7 +4654,6 @@
         </w:rPr>
         <w:t xml:space="preserve">Annexes</w:t>
       </w:r>
-      <w:r/>
       <w:bookmarkEnd w:id="9"/>
       <w:r/>
       <w:r/>
@@ -5296,7 +5116,6 @@
         </w:rPr>
       </w:r>
       <w:bookmarkEnd w:id="10"/>
-      <w:r/>
       <w:r>
         <w:rPr>
           <w:rStyle w:val="870"/>
@@ -5305,6 +5124,7 @@
           <w14:ligatures w14:val="none"/>
         </w:rPr>
       </w:r>
+      <w:r/>
     </w:p>
     <w:p>
       <w:pPr>

</xml_diff>